<commit_message>
Ada yg baru nih
</commit_message>
<xml_diff>
--- a/frontend/src/dashboard/cetak-surat/document/kepemilikantanah.docx
+++ b/frontend/src/dashboard/cetak-surat/document/kepemilikantanah.docx
@@ -243,6 +243,13 @@
         </w:rPr>
         <w:t>:</w:t>
       </w:r>
+      <w:r>
+        <w:rPr>
+          <w:rFonts w:ascii="Times New Roman" w:hAnsi="Times New Roman" w:cs="Times New Roman"/>
+          <w:sz w:val="24"/>
+        </w:rPr>
+        <w:t xml:space="preserve"> </w:t>
+      </w:r>
     </w:p>
     <w:p>
       <w:pPr>
@@ -314,7 +321,49 @@
           <w:rFonts w:ascii="Times New Roman" w:hAnsi="Times New Roman" w:cs="Times New Roman"/>
           <w:sz w:val="24"/>
         </w:rPr>
-        <w:t>Adalah sebagai pemilik dan menguasai tanah berupa Tanah Sawah/ Tanah Tegal/ Tanah Darat/ Tanah dan Bangunan lainnya tercatat pada buku Krawangan Desa / letter / C. Nomor -, Persil No.23, Klas: d.I-, Luas : 90 M2 tercatat atas nama……</w:t>
+        <w:t>Adalah sebagai pemilik dan menguasai tanah berupa Tanah Sawah/ Tanah Tegal/ Tanah Darat/ Tanah dan Bangunan lainnya tercatat pada buku Krawangan Desa / letter / C. Nomor -, Persil No.</w:t>
+      </w:r>
+      <w:r>
+        <w:rPr>
+          <w:rFonts w:ascii="Times New Roman" w:hAnsi="Times New Roman" w:cs="Times New Roman"/>
+          <w:sz w:val="24"/>
+        </w:rPr>
+        <w:t>{no_persil_sawah}</w:t>
+      </w:r>
+      <w:r>
+        <w:rPr>
+          <w:rFonts w:ascii="Times New Roman" w:hAnsi="Times New Roman" w:cs="Times New Roman"/>
+          <w:sz w:val="24"/>
+        </w:rPr>
+        <w:t xml:space="preserve">, Klas: </w:t>
+      </w:r>
+      <w:r>
+        <w:rPr>
+          <w:rFonts w:ascii="Times New Roman" w:hAnsi="Times New Roman" w:cs="Times New Roman"/>
+          <w:sz w:val="24"/>
+        </w:rPr>
+        <w:t>{kelas_sawah}</w:t>
+      </w:r>
+      <w:r>
+        <w:rPr>
+          <w:rFonts w:ascii="Times New Roman" w:hAnsi="Times New Roman" w:cs="Times New Roman"/>
+          <w:sz w:val="24"/>
+        </w:rPr>
+        <w:t xml:space="preserve">.I-, Luas : </w:t>
+      </w:r>
+      <w:r>
+        <w:rPr>
+          <w:rFonts w:ascii="Times New Roman" w:hAnsi="Times New Roman" w:cs="Times New Roman"/>
+          <w:sz w:val="24"/>
+        </w:rPr>
+        <w:t>{luas_sawah}</w:t>
+      </w:r>
+      <w:r>
+        <w:rPr>
+          <w:rFonts w:ascii="Times New Roman" w:hAnsi="Times New Roman" w:cs="Times New Roman"/>
+          <w:sz w:val="24"/>
+        </w:rPr>
+        <w:t xml:space="preserve"> M2 tercatat atas nama……</w:t>
       </w:r>
       <w:r>
         <w:rPr>
@@ -489,7 +538,28 @@
           <w:rFonts w:ascii="Times New Roman" w:hAnsi="Times New Roman" w:cs="Times New Roman"/>
           <w:sz w:val="24"/>
         </w:rPr>
-        <w:t>Sejak tahun 1960 sampai dengan tahun 2014 tertulis atas nama …………….sesuai buku C. No.- di Desa……………….</w:t>
+        <w:t>Sejak tahun 1960 sampai dengan tahun 2014 tertulis atas nama</w:t>
+      </w:r>
+      <w:r>
+        <w:rPr>
+          <w:rFonts w:ascii="Times New Roman" w:hAnsi="Times New Roman" w:cs="Times New Roman"/>
+          <w:sz w:val="24"/>
+        </w:rPr>
+        <w:t>……</w:t>
+      </w:r>
+      <w:r>
+        <w:rPr>
+          <w:rFonts w:ascii="Times New Roman" w:hAnsi="Times New Roman" w:cs="Times New Roman"/>
+          <w:sz w:val="24"/>
+        </w:rPr>
+        <w:t xml:space="preserve"> </w:t>
+      </w:r>
+      <w:r>
+        <w:rPr>
+          <w:rFonts w:ascii="Times New Roman" w:hAnsi="Times New Roman" w:cs="Times New Roman"/>
+          <w:sz w:val="24"/>
+        </w:rPr>
+        <w:t>sesuai buku C. No.- di Desa……………….</w:t>
       </w:r>
     </w:p>
     <w:p>
@@ -655,7 +725,12 @@
       </w:r>
     </w:p>
     <w:sectPr>
-      <w:headerReference w:type="default" r:id="rId8"/>
+      <w:headerReference w:type="even" r:id="rId8"/>
+      <w:headerReference w:type="default" r:id="rId9"/>
+      <w:footerReference w:type="even" r:id="rId10"/>
+      <w:footerReference w:type="default" r:id="rId11"/>
+      <w:headerReference w:type="first" r:id="rId12"/>
+      <w:footerReference w:type="first" r:id="rId13"/>
       <w:pgSz w:w="12240" w:h="15840"/>
       <w:pgMar w:top="1440" w:right="1440" w:bottom="1440" w:left="1440" w:header="720" w:footer="720" w:gutter="0"/>
       <w:cols w:space="720"/>
@@ -690,6 +765,36 @@
 </w:endnotes>
 </file>
 
+<file path=word/footer1.xml><?xml version="1.0" encoding="utf-8"?>
+<w:ftr xmlns:wpc="http://schemas.microsoft.com/office/word/2010/wordprocessingCanvas" xmlns:cx="http://schemas.microsoft.com/office/drawing/2014/chartex" xmlns:cx1="http://schemas.microsoft.com/office/drawing/2015/9/8/chartex" xmlns:cx2="http://schemas.microsoft.com/office/drawing/2015/10/21/chartex" xmlns:cx3="http://schemas.microsoft.com/office/drawing/2016/5/9/chartex" xmlns:cx4="http://schemas.microsoft.com/office/drawing/2016/5/10/chartex" xmlns:cx5="http://schemas.microsoft.com/office/drawing/2016/5/11/chartex" xmlns:cx6="http://schemas.microsoft.com/office/drawing/2016/5/12/chartex" xmlns:cx7="http://schemas.microsoft.com/office/drawing/2016/5/13/chartex" xmlns:cx8="http://schemas.microsoft.com/office/drawing/2016/5/14/chartex" xmlns:mc="http://schemas.openxmlformats.org/markup-compatibility/2006" xmlns:aink="http://schemas.microsoft.com/office/drawing/2016/ink" xmlns:am3d="http://schemas.microsoft.com/office/drawing/2017/model3d" xmlns:o="urn:schemas-microsoft-com:office:office" xmlns:r="http://schemas.openxmlformats.org/officeDocument/2006/relationships" xmlns:m="http://schemas.openxmlformats.org/officeDocument/2006/math" xmlns:v="urn:schemas-microsoft-com:vml" xmlns:wp14="http://schemas.microsoft.com/office/word/2010/wordprocessingDrawing" xmlns:wp="http://schemas.openxmlformats.org/drawingml/2006/wordprocessingDrawing" xmlns:w10="urn:schemas-microsoft-com:office:word" xmlns:w="http://schemas.openxmlformats.org/wordprocessingml/2006/main" xmlns:w14="http://schemas.microsoft.com/office/word/2010/wordml" xmlns:w15="http://schemas.microsoft.com/office/word/2012/wordml" xmlns:w16cex="http://schemas.microsoft.com/office/word/2018/wordml/cex" xmlns:w16cid="http://schemas.microsoft.com/office/word/2016/wordml/cid" xmlns:w16="http://schemas.microsoft.com/office/word/2018/wordml" xmlns:w16se="http://schemas.microsoft.com/office/word/2015/wordml/symex" xmlns:wpg="http://schemas.microsoft.com/office/word/2010/wordprocessingGroup" xmlns:wpi="http://schemas.microsoft.com/office/word/2010/wordprocessingInk" xmlns:wne="http://schemas.microsoft.com/office/word/2006/wordml" xmlns:wps="http://schemas.microsoft.com/office/word/2010/wordprocessingShape" mc:Ignorable="w14 w15 w16se w16cid w16 w16cex wp14">
+  <w:p>
+    <w:pPr>
+      <w:pStyle w:val="Footer"/>
+    </w:pPr>
+  </w:p>
+</w:ftr>
+</file>
+
+<file path=word/footer2.xml><?xml version="1.0" encoding="utf-8"?>
+<w:ftr xmlns:wpc="http://schemas.microsoft.com/office/word/2010/wordprocessingCanvas" xmlns:cx="http://schemas.microsoft.com/office/drawing/2014/chartex" xmlns:cx1="http://schemas.microsoft.com/office/drawing/2015/9/8/chartex" xmlns:cx2="http://schemas.microsoft.com/office/drawing/2015/10/21/chartex" xmlns:cx3="http://schemas.microsoft.com/office/drawing/2016/5/9/chartex" xmlns:cx4="http://schemas.microsoft.com/office/drawing/2016/5/10/chartex" xmlns:cx5="http://schemas.microsoft.com/office/drawing/2016/5/11/chartex" xmlns:cx6="http://schemas.microsoft.com/office/drawing/2016/5/12/chartex" xmlns:cx7="http://schemas.microsoft.com/office/drawing/2016/5/13/chartex" xmlns:cx8="http://schemas.microsoft.com/office/drawing/2016/5/14/chartex" xmlns:mc="http://schemas.openxmlformats.org/markup-compatibility/2006" xmlns:aink="http://schemas.microsoft.com/office/drawing/2016/ink" xmlns:am3d="http://schemas.microsoft.com/office/drawing/2017/model3d" xmlns:o="urn:schemas-microsoft-com:office:office" xmlns:r="http://schemas.openxmlformats.org/officeDocument/2006/relationships" xmlns:m="http://schemas.openxmlformats.org/officeDocument/2006/math" xmlns:v="urn:schemas-microsoft-com:vml" xmlns:wp14="http://schemas.microsoft.com/office/word/2010/wordprocessingDrawing" xmlns:wp="http://schemas.openxmlformats.org/drawingml/2006/wordprocessingDrawing" xmlns:w10="urn:schemas-microsoft-com:office:word" xmlns:w="http://schemas.openxmlformats.org/wordprocessingml/2006/main" xmlns:w14="http://schemas.microsoft.com/office/word/2010/wordml" xmlns:w15="http://schemas.microsoft.com/office/word/2012/wordml" xmlns:w16cex="http://schemas.microsoft.com/office/word/2018/wordml/cex" xmlns:w16cid="http://schemas.microsoft.com/office/word/2016/wordml/cid" xmlns:w16="http://schemas.microsoft.com/office/word/2018/wordml" xmlns:w16se="http://schemas.microsoft.com/office/word/2015/wordml/symex" xmlns:wpg="http://schemas.microsoft.com/office/word/2010/wordprocessingGroup" xmlns:wpi="http://schemas.microsoft.com/office/word/2010/wordprocessingInk" xmlns:wne="http://schemas.microsoft.com/office/word/2006/wordml" xmlns:wps="http://schemas.microsoft.com/office/word/2010/wordprocessingShape" mc:Ignorable="w14 w15 w16se w16cid w16 w16cex wp14">
+  <w:p>
+    <w:pPr>
+      <w:pStyle w:val="Footer"/>
+    </w:pPr>
+  </w:p>
+</w:ftr>
+</file>
+
+<file path=word/footer3.xml><?xml version="1.0" encoding="utf-8"?>
+<w:ftr xmlns:wpc="http://schemas.microsoft.com/office/word/2010/wordprocessingCanvas" xmlns:cx="http://schemas.microsoft.com/office/drawing/2014/chartex" xmlns:cx1="http://schemas.microsoft.com/office/drawing/2015/9/8/chartex" xmlns:cx2="http://schemas.microsoft.com/office/drawing/2015/10/21/chartex" xmlns:cx3="http://schemas.microsoft.com/office/drawing/2016/5/9/chartex" xmlns:cx4="http://schemas.microsoft.com/office/drawing/2016/5/10/chartex" xmlns:cx5="http://schemas.microsoft.com/office/drawing/2016/5/11/chartex" xmlns:cx6="http://schemas.microsoft.com/office/drawing/2016/5/12/chartex" xmlns:cx7="http://schemas.microsoft.com/office/drawing/2016/5/13/chartex" xmlns:cx8="http://schemas.microsoft.com/office/drawing/2016/5/14/chartex" xmlns:mc="http://schemas.openxmlformats.org/markup-compatibility/2006" xmlns:aink="http://schemas.microsoft.com/office/drawing/2016/ink" xmlns:am3d="http://schemas.microsoft.com/office/drawing/2017/model3d" xmlns:o="urn:schemas-microsoft-com:office:office" xmlns:r="http://schemas.openxmlformats.org/officeDocument/2006/relationships" xmlns:m="http://schemas.openxmlformats.org/officeDocument/2006/math" xmlns:v="urn:schemas-microsoft-com:vml" xmlns:wp14="http://schemas.microsoft.com/office/word/2010/wordprocessingDrawing" xmlns:wp="http://schemas.openxmlformats.org/drawingml/2006/wordprocessingDrawing" xmlns:w10="urn:schemas-microsoft-com:office:word" xmlns:w="http://schemas.openxmlformats.org/wordprocessingml/2006/main" xmlns:w14="http://schemas.microsoft.com/office/word/2010/wordml" xmlns:w15="http://schemas.microsoft.com/office/word/2012/wordml" xmlns:w16cex="http://schemas.microsoft.com/office/word/2018/wordml/cex" xmlns:w16cid="http://schemas.microsoft.com/office/word/2016/wordml/cid" xmlns:w16="http://schemas.microsoft.com/office/word/2018/wordml" xmlns:w16se="http://schemas.microsoft.com/office/word/2015/wordml/symex" xmlns:wpg="http://schemas.microsoft.com/office/word/2010/wordprocessingGroup" xmlns:wpi="http://schemas.microsoft.com/office/word/2010/wordprocessingInk" xmlns:wne="http://schemas.microsoft.com/office/word/2006/wordml" xmlns:wps="http://schemas.microsoft.com/office/word/2010/wordprocessingShape" mc:Ignorable="w14 w15 w16se w16cid w16 w16cex wp14">
+  <w:p>
+    <w:pPr>
+      <w:pStyle w:val="Footer"/>
+    </w:pPr>
+  </w:p>
+</w:ftr>
+</file>
+
 <file path=word/footnotes.xml><?xml version="1.0" encoding="utf-8"?>
 <w:footnotes xmlns:wpc="http://schemas.microsoft.com/office/word/2010/wordprocessingCanvas" xmlns:cx="http://schemas.microsoft.com/office/drawing/2014/chartex" xmlns:cx1="http://schemas.microsoft.com/office/drawing/2015/9/8/chartex" xmlns:cx2="http://schemas.microsoft.com/office/drawing/2015/10/21/chartex" xmlns:cx3="http://schemas.microsoft.com/office/drawing/2016/5/9/chartex" xmlns:cx4="http://schemas.microsoft.com/office/drawing/2016/5/10/chartex" xmlns:cx5="http://schemas.microsoft.com/office/drawing/2016/5/11/chartex" xmlns:cx6="http://schemas.microsoft.com/office/drawing/2016/5/12/chartex" xmlns:cx7="http://schemas.microsoft.com/office/drawing/2016/5/13/chartex" xmlns:cx8="http://schemas.microsoft.com/office/drawing/2016/5/14/chartex" xmlns:mc="http://schemas.openxmlformats.org/markup-compatibility/2006" xmlns:aink="http://schemas.microsoft.com/office/drawing/2016/ink" xmlns:am3d="http://schemas.microsoft.com/office/drawing/2017/model3d" xmlns:o="urn:schemas-microsoft-com:office:office" xmlns:r="http://schemas.openxmlformats.org/officeDocument/2006/relationships" xmlns:m="http://schemas.openxmlformats.org/officeDocument/2006/math" xmlns:v="urn:schemas-microsoft-com:vml" xmlns:wp14="http://schemas.microsoft.com/office/word/2010/wordprocessingDrawing" xmlns:wp="http://schemas.openxmlformats.org/drawingml/2006/wordprocessingDrawing" xmlns:w10="urn:schemas-microsoft-com:office:word" xmlns:w="http://schemas.openxmlformats.org/wordprocessingml/2006/main" xmlns:w14="http://schemas.microsoft.com/office/word/2010/wordml" xmlns:w15="http://schemas.microsoft.com/office/word/2012/wordml" xmlns:w16cex="http://schemas.microsoft.com/office/word/2018/wordml/cex" xmlns:w16cid="http://schemas.microsoft.com/office/word/2016/wordml/cid" xmlns:w16="http://schemas.microsoft.com/office/word/2018/wordml" xmlns:w16se="http://schemas.microsoft.com/office/word/2015/wordml/symex" xmlns:wpg="http://schemas.microsoft.com/office/word/2010/wordprocessingGroup" xmlns:wpi="http://schemas.microsoft.com/office/word/2010/wordprocessingInk" xmlns:wne="http://schemas.microsoft.com/office/word/2006/wordml" xmlns:wps="http://schemas.microsoft.com/office/word/2010/wordprocessingShape" mc:Ignorable="w14 w15 w16se w16cid w16 w16cex wp14">
   <w:footnote w:type="separator" w:id="-1">
@@ -716,6 +821,16 @@
 </file>
 
 <file path=word/header1.xml><?xml version="1.0" encoding="utf-8"?>
+<w:hdr xmlns:wpc="http://schemas.microsoft.com/office/word/2010/wordprocessingCanvas" xmlns:cx="http://schemas.microsoft.com/office/drawing/2014/chartex" xmlns:cx1="http://schemas.microsoft.com/office/drawing/2015/9/8/chartex" xmlns:cx2="http://schemas.microsoft.com/office/drawing/2015/10/21/chartex" xmlns:cx3="http://schemas.microsoft.com/office/drawing/2016/5/9/chartex" xmlns:cx4="http://schemas.microsoft.com/office/drawing/2016/5/10/chartex" xmlns:cx5="http://schemas.microsoft.com/office/drawing/2016/5/11/chartex" xmlns:cx6="http://schemas.microsoft.com/office/drawing/2016/5/12/chartex" xmlns:cx7="http://schemas.microsoft.com/office/drawing/2016/5/13/chartex" xmlns:cx8="http://schemas.microsoft.com/office/drawing/2016/5/14/chartex" xmlns:mc="http://schemas.openxmlformats.org/markup-compatibility/2006" xmlns:aink="http://schemas.microsoft.com/office/drawing/2016/ink" xmlns:am3d="http://schemas.microsoft.com/office/drawing/2017/model3d" xmlns:o="urn:schemas-microsoft-com:office:office" xmlns:r="http://schemas.openxmlformats.org/officeDocument/2006/relationships" xmlns:m="http://schemas.openxmlformats.org/officeDocument/2006/math" xmlns:v="urn:schemas-microsoft-com:vml" xmlns:wp14="http://schemas.microsoft.com/office/word/2010/wordprocessingDrawing" xmlns:wp="http://schemas.openxmlformats.org/drawingml/2006/wordprocessingDrawing" xmlns:w10="urn:schemas-microsoft-com:office:word" xmlns:w="http://schemas.openxmlformats.org/wordprocessingml/2006/main" xmlns:w14="http://schemas.microsoft.com/office/word/2010/wordml" xmlns:w15="http://schemas.microsoft.com/office/word/2012/wordml" xmlns:w16cex="http://schemas.microsoft.com/office/word/2018/wordml/cex" xmlns:w16cid="http://schemas.microsoft.com/office/word/2016/wordml/cid" xmlns:w16="http://schemas.microsoft.com/office/word/2018/wordml" xmlns:w16se="http://schemas.microsoft.com/office/word/2015/wordml/symex" xmlns:wpg="http://schemas.microsoft.com/office/word/2010/wordprocessingGroup" xmlns:wpi="http://schemas.microsoft.com/office/word/2010/wordprocessingInk" xmlns:wne="http://schemas.microsoft.com/office/word/2006/wordml" xmlns:wps="http://schemas.microsoft.com/office/word/2010/wordprocessingShape" mc:Ignorable="w14 w15 w16se w16cid w16 w16cex wp14">
+  <w:p>
+    <w:pPr>
+      <w:pStyle w:val="Header"/>
+    </w:pPr>
+  </w:p>
+</w:hdr>
+</file>
+
+<file path=word/header2.xml><?xml version="1.0" encoding="utf-8"?>
 <w:hdr xmlns:wpc="http://schemas.microsoft.com/office/word/2010/wordprocessingCanvas" xmlns:cx="http://schemas.microsoft.com/office/drawing/2014/chartex" xmlns:cx1="http://schemas.microsoft.com/office/drawing/2015/9/8/chartex" xmlns:cx2="http://schemas.microsoft.com/office/drawing/2015/10/21/chartex" xmlns:cx3="http://schemas.microsoft.com/office/drawing/2016/5/9/chartex" xmlns:cx4="http://schemas.microsoft.com/office/drawing/2016/5/10/chartex" xmlns:cx5="http://schemas.microsoft.com/office/drawing/2016/5/11/chartex" xmlns:cx6="http://schemas.microsoft.com/office/drawing/2016/5/12/chartex" xmlns:cx7="http://schemas.microsoft.com/office/drawing/2016/5/13/chartex" xmlns:cx8="http://schemas.microsoft.com/office/drawing/2016/5/14/chartex" xmlns:mc="http://schemas.openxmlformats.org/markup-compatibility/2006" xmlns:aink="http://schemas.microsoft.com/office/drawing/2016/ink" xmlns:am3d="http://schemas.microsoft.com/office/drawing/2017/model3d" xmlns:o="urn:schemas-microsoft-com:office:office" xmlns:r="http://schemas.openxmlformats.org/officeDocument/2006/relationships" xmlns:m="http://schemas.openxmlformats.org/officeDocument/2006/math" xmlns:v="urn:schemas-microsoft-com:vml" xmlns:wp14="http://schemas.microsoft.com/office/word/2010/wordprocessingDrawing" xmlns:wp="http://schemas.openxmlformats.org/drawingml/2006/wordprocessingDrawing" xmlns:w10="urn:schemas-microsoft-com:office:word" xmlns:w="http://schemas.openxmlformats.org/wordprocessingml/2006/main" xmlns:w14="http://schemas.microsoft.com/office/word/2010/wordml" xmlns:w15="http://schemas.microsoft.com/office/word/2012/wordml" xmlns:w16cex="http://schemas.microsoft.com/office/word/2018/wordml/cex" xmlns:w16cid="http://schemas.microsoft.com/office/word/2016/wordml/cid" xmlns:w16="http://schemas.microsoft.com/office/word/2018/wordml" xmlns:w16se="http://schemas.microsoft.com/office/word/2015/wordml/symex" xmlns:wpg="http://schemas.microsoft.com/office/word/2010/wordprocessingGroup" xmlns:wpi="http://schemas.microsoft.com/office/word/2010/wordprocessingInk" xmlns:wne="http://schemas.microsoft.com/office/word/2006/wordml" xmlns:wps="http://schemas.microsoft.com/office/word/2010/wordprocessingShape" mc:Ignorable="w14 w15 w16se w16cid w16 w16cex wp14">
   <w:p>
     <w:pPr>
@@ -825,7 +940,37 @@
         <w:sz w:val="24"/>
         <w:szCs w:val="24"/>
       </w:rPr>
-      <w:t>KECAMATAN BATU</w:t>
+      <w:t xml:space="preserve">KECAMATAN </w:t>
+    </w:r>
+    <w:r>
+      <w:rPr>
+        <w:rFonts w:ascii="Times New Roman" w:hAnsi="Times New Roman" w:cs="Times New Roman"/>
+        <w:b/>
+        <w:bCs/>
+        <w:sz w:val="24"/>
+        <w:szCs w:val="24"/>
+      </w:rPr>
+      <w:t>{kecamatan</w:t>
+    </w:r>
+    <w:r>
+      <w:rPr>
+        <w:rFonts w:ascii="Times New Roman" w:hAnsi="Times New Roman" w:cs="Times New Roman"/>
+        <w:b/>
+        <w:bCs/>
+        <w:sz w:val="24"/>
+        <w:szCs w:val="24"/>
+      </w:rPr>
+      <w:t>_head</w:t>
+    </w:r>
+    <w:r>
+      <w:rPr>
+        <w:rFonts w:ascii="Times New Roman" w:hAnsi="Times New Roman" w:cs="Times New Roman"/>
+        <w:b/>
+        <w:bCs/>
+        <w:sz w:val="24"/>
+        <w:szCs w:val="24"/>
+      </w:rPr>
+      <w:t>}</w:t>
     </w:r>
   </w:p>
   <w:p>
@@ -1040,7 +1185,7 @@
         </mc:Choice>
         <mc:Fallback>
           <w:pict>
-            <v:line w14:anchorId="2D9109EF" id="Straight Connector 3" o:spid="_x0000_s1026" style="position:absolute;z-index:251658752;visibility:visible;mso-wrap-style:square;mso-wrap-distance-left:9pt;mso-wrap-distance-top:0;mso-wrap-distance-right:9pt;mso-wrap-distance-bottom:0;mso-position-horizontal:absolute;mso-position-horizontal-relative:text;mso-position-vertical:absolute;mso-position-vertical-relative:text" from="-31.5pt,6.35pt" to="504.75pt,7.1pt" o:gfxdata="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" strokecolor="#4579b8 [3044]"/>
+            <v:line w14:anchorId="1C2C5185" id="Straight Connector 3" o:spid="_x0000_s1026" style="position:absolute;z-index:251658752;visibility:visible;mso-wrap-style:square;mso-wrap-distance-left:9pt;mso-wrap-distance-top:0;mso-wrap-distance-right:9pt;mso-wrap-distance-bottom:0;mso-position-horizontal:absolute;mso-position-horizontal-relative:text;mso-position-vertical:absolute;mso-position-vertical-relative:text" from="-31.5pt,6.35pt" to="504.75pt,7.1pt" o:gfxdata="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" strokecolor="#4579b8 [3044]"/>
           </w:pict>
         </mc:Fallback>
       </mc:AlternateContent>
@@ -1106,7 +1251,7 @@
         </mc:Choice>
         <mc:Fallback>
           <w:pict>
-            <v:line w14:anchorId="244A2CF2" id="Straight Connector 2" o:spid="_x0000_s1026" style="position:absolute;z-index:251655680;visibility:visible;mso-wrap-style:square;mso-wrap-distance-left:9pt;mso-wrap-distance-top:0;mso-wrap-distance-right:9pt;mso-wrap-distance-bottom:0;mso-position-horizontal:absolute;mso-position-horizontal-relative:text;mso-position-vertical:absolute;mso-position-vertical-relative:text" from="-31.5pt,4.1pt" to="504.75pt,4.85pt" o:gfxdata="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" strokecolor="#4579b8 [3044]"/>
+            <v:line w14:anchorId="143D52C6" id="Straight Connector 2" o:spid="_x0000_s1026" style="position:absolute;z-index:251655680;visibility:visible;mso-wrap-style:square;mso-wrap-distance-left:9pt;mso-wrap-distance-top:0;mso-wrap-distance-right:9pt;mso-wrap-distance-bottom:0;mso-position-horizontal:absolute;mso-position-horizontal-relative:text;mso-position-vertical:absolute;mso-position-vertical-relative:text" from="-31.5pt,4.1pt" to="504.75pt,4.85pt" o:gfxdata="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" strokecolor="#4579b8 [3044]"/>
           </w:pict>
         </mc:Fallback>
       </mc:AlternateContent>
@@ -1122,6 +1267,16 @@
         <w:sz w:val="24"/>
         <w:szCs w:val="24"/>
       </w:rPr>
+    </w:pPr>
+  </w:p>
+</w:hdr>
+</file>
+
+<file path=word/header3.xml><?xml version="1.0" encoding="utf-8"?>
+<w:hdr xmlns:wpc="http://schemas.microsoft.com/office/word/2010/wordprocessingCanvas" xmlns:cx="http://schemas.microsoft.com/office/drawing/2014/chartex" xmlns:cx1="http://schemas.microsoft.com/office/drawing/2015/9/8/chartex" xmlns:cx2="http://schemas.microsoft.com/office/drawing/2015/10/21/chartex" xmlns:cx3="http://schemas.microsoft.com/office/drawing/2016/5/9/chartex" xmlns:cx4="http://schemas.microsoft.com/office/drawing/2016/5/10/chartex" xmlns:cx5="http://schemas.microsoft.com/office/drawing/2016/5/11/chartex" xmlns:cx6="http://schemas.microsoft.com/office/drawing/2016/5/12/chartex" xmlns:cx7="http://schemas.microsoft.com/office/drawing/2016/5/13/chartex" xmlns:cx8="http://schemas.microsoft.com/office/drawing/2016/5/14/chartex" xmlns:mc="http://schemas.openxmlformats.org/markup-compatibility/2006" xmlns:aink="http://schemas.microsoft.com/office/drawing/2016/ink" xmlns:am3d="http://schemas.microsoft.com/office/drawing/2017/model3d" xmlns:o="urn:schemas-microsoft-com:office:office" xmlns:r="http://schemas.openxmlformats.org/officeDocument/2006/relationships" xmlns:m="http://schemas.openxmlformats.org/officeDocument/2006/math" xmlns:v="urn:schemas-microsoft-com:vml" xmlns:wp14="http://schemas.microsoft.com/office/word/2010/wordprocessingDrawing" xmlns:wp="http://schemas.openxmlformats.org/drawingml/2006/wordprocessingDrawing" xmlns:w10="urn:schemas-microsoft-com:office:word" xmlns:w="http://schemas.openxmlformats.org/wordprocessingml/2006/main" xmlns:w14="http://schemas.microsoft.com/office/word/2010/wordml" xmlns:w15="http://schemas.microsoft.com/office/word/2012/wordml" xmlns:w16cex="http://schemas.microsoft.com/office/word/2018/wordml/cex" xmlns:w16cid="http://schemas.microsoft.com/office/word/2016/wordml/cid" xmlns:w16="http://schemas.microsoft.com/office/word/2018/wordml" xmlns:w16se="http://schemas.microsoft.com/office/word/2015/wordml/symex" xmlns:wpg="http://schemas.microsoft.com/office/word/2010/wordprocessingGroup" xmlns:wpi="http://schemas.microsoft.com/office/word/2010/wordprocessingInk" xmlns:wne="http://schemas.microsoft.com/office/word/2006/wordml" xmlns:wps="http://schemas.microsoft.com/office/word/2010/wordprocessingShape" mc:Ignorable="w14 w15 w16se w16cid w16 w16cex wp14">
+  <w:p>
+    <w:pPr>
+      <w:pStyle w:val="Header"/>
     </w:pPr>
   </w:p>
 </w:hdr>

</xml_diff>

<commit_message>
update dikit ya ges
</commit_message>
<xml_diff>
--- a/frontend/src/dashboard/cetak-surat/document/kepemilikantanah.docx
+++ b/frontend/src/dashboard/cetak-surat/document/kepemilikantanah.docx
@@ -249,6 +249,13 @@
           <w:sz w:val="24"/>
         </w:rPr>
         <w:t xml:space="preserve"> </w:t>
+      </w:r>
+      <w:r>
+        <w:rPr>
+          <w:rFonts w:ascii="Times New Roman" w:hAnsi="Times New Roman" w:cs="Times New Roman"/>
+          <w:sz w:val="24"/>
+        </w:rPr>
+        <w:t>{nama}</w:t>
       </w:r>
     </w:p>
     <w:p>
@@ -725,12 +732,7 @@
       </w:r>
     </w:p>
     <w:sectPr>
-      <w:headerReference w:type="even" r:id="rId8"/>
-      <w:headerReference w:type="default" r:id="rId9"/>
-      <w:footerReference w:type="even" r:id="rId10"/>
-      <w:footerReference w:type="default" r:id="rId11"/>
-      <w:headerReference w:type="first" r:id="rId12"/>
-      <w:footerReference w:type="first" r:id="rId13"/>
+      <w:headerReference w:type="default" r:id="rId8"/>
       <w:pgSz w:w="12240" w:h="15840"/>
       <w:pgMar w:top="1440" w:right="1440" w:bottom="1440" w:left="1440" w:header="720" w:footer="720" w:gutter="0"/>
       <w:cols w:space="720"/>
@@ -765,36 +767,6 @@
 </w:endnotes>
 </file>
 
-<file path=word/footer1.xml><?xml version="1.0" encoding="utf-8"?>
-<w:ftr xmlns:wpc="http://schemas.microsoft.com/office/word/2010/wordprocessingCanvas" xmlns:cx="http://schemas.microsoft.com/office/drawing/2014/chartex" xmlns:cx1="http://schemas.microsoft.com/office/drawing/2015/9/8/chartex" xmlns:cx2="http://schemas.microsoft.com/office/drawing/2015/10/21/chartex" xmlns:cx3="http://schemas.microsoft.com/office/drawing/2016/5/9/chartex" xmlns:cx4="http://schemas.microsoft.com/office/drawing/2016/5/10/chartex" xmlns:cx5="http://schemas.microsoft.com/office/drawing/2016/5/11/chartex" xmlns:cx6="http://schemas.microsoft.com/office/drawing/2016/5/12/chartex" xmlns:cx7="http://schemas.microsoft.com/office/drawing/2016/5/13/chartex" xmlns:cx8="http://schemas.microsoft.com/office/drawing/2016/5/14/chartex" xmlns:mc="http://schemas.openxmlformats.org/markup-compatibility/2006" xmlns:aink="http://schemas.microsoft.com/office/drawing/2016/ink" xmlns:am3d="http://schemas.microsoft.com/office/drawing/2017/model3d" xmlns:o="urn:schemas-microsoft-com:office:office" xmlns:r="http://schemas.openxmlformats.org/officeDocument/2006/relationships" xmlns:m="http://schemas.openxmlformats.org/officeDocument/2006/math" xmlns:v="urn:schemas-microsoft-com:vml" xmlns:wp14="http://schemas.microsoft.com/office/word/2010/wordprocessingDrawing" xmlns:wp="http://schemas.openxmlformats.org/drawingml/2006/wordprocessingDrawing" xmlns:w10="urn:schemas-microsoft-com:office:word" xmlns:w="http://schemas.openxmlformats.org/wordprocessingml/2006/main" xmlns:w14="http://schemas.microsoft.com/office/word/2010/wordml" xmlns:w15="http://schemas.microsoft.com/office/word/2012/wordml" xmlns:w16cex="http://schemas.microsoft.com/office/word/2018/wordml/cex" xmlns:w16cid="http://schemas.microsoft.com/office/word/2016/wordml/cid" xmlns:w16="http://schemas.microsoft.com/office/word/2018/wordml" xmlns:w16se="http://schemas.microsoft.com/office/word/2015/wordml/symex" xmlns:wpg="http://schemas.microsoft.com/office/word/2010/wordprocessingGroup" xmlns:wpi="http://schemas.microsoft.com/office/word/2010/wordprocessingInk" xmlns:wne="http://schemas.microsoft.com/office/word/2006/wordml" xmlns:wps="http://schemas.microsoft.com/office/word/2010/wordprocessingShape" mc:Ignorable="w14 w15 w16se w16cid w16 w16cex wp14">
-  <w:p>
-    <w:pPr>
-      <w:pStyle w:val="Footer"/>
-    </w:pPr>
-  </w:p>
-</w:ftr>
-</file>
-
-<file path=word/footer2.xml><?xml version="1.0" encoding="utf-8"?>
-<w:ftr xmlns:wpc="http://schemas.microsoft.com/office/word/2010/wordprocessingCanvas" xmlns:cx="http://schemas.microsoft.com/office/drawing/2014/chartex" xmlns:cx1="http://schemas.microsoft.com/office/drawing/2015/9/8/chartex" xmlns:cx2="http://schemas.microsoft.com/office/drawing/2015/10/21/chartex" xmlns:cx3="http://schemas.microsoft.com/office/drawing/2016/5/9/chartex" xmlns:cx4="http://schemas.microsoft.com/office/drawing/2016/5/10/chartex" xmlns:cx5="http://schemas.microsoft.com/office/drawing/2016/5/11/chartex" xmlns:cx6="http://schemas.microsoft.com/office/drawing/2016/5/12/chartex" xmlns:cx7="http://schemas.microsoft.com/office/drawing/2016/5/13/chartex" xmlns:cx8="http://schemas.microsoft.com/office/drawing/2016/5/14/chartex" xmlns:mc="http://schemas.openxmlformats.org/markup-compatibility/2006" xmlns:aink="http://schemas.microsoft.com/office/drawing/2016/ink" xmlns:am3d="http://schemas.microsoft.com/office/drawing/2017/model3d" xmlns:o="urn:schemas-microsoft-com:office:office" xmlns:r="http://schemas.openxmlformats.org/officeDocument/2006/relationships" xmlns:m="http://schemas.openxmlformats.org/officeDocument/2006/math" xmlns:v="urn:schemas-microsoft-com:vml" xmlns:wp14="http://schemas.microsoft.com/office/word/2010/wordprocessingDrawing" xmlns:wp="http://schemas.openxmlformats.org/drawingml/2006/wordprocessingDrawing" xmlns:w10="urn:schemas-microsoft-com:office:word" xmlns:w="http://schemas.openxmlformats.org/wordprocessingml/2006/main" xmlns:w14="http://schemas.microsoft.com/office/word/2010/wordml" xmlns:w15="http://schemas.microsoft.com/office/word/2012/wordml" xmlns:w16cex="http://schemas.microsoft.com/office/word/2018/wordml/cex" xmlns:w16cid="http://schemas.microsoft.com/office/word/2016/wordml/cid" xmlns:w16="http://schemas.microsoft.com/office/word/2018/wordml" xmlns:w16se="http://schemas.microsoft.com/office/word/2015/wordml/symex" xmlns:wpg="http://schemas.microsoft.com/office/word/2010/wordprocessingGroup" xmlns:wpi="http://schemas.microsoft.com/office/word/2010/wordprocessingInk" xmlns:wne="http://schemas.microsoft.com/office/word/2006/wordml" xmlns:wps="http://schemas.microsoft.com/office/word/2010/wordprocessingShape" mc:Ignorable="w14 w15 w16se w16cid w16 w16cex wp14">
-  <w:p>
-    <w:pPr>
-      <w:pStyle w:val="Footer"/>
-    </w:pPr>
-  </w:p>
-</w:ftr>
-</file>
-
-<file path=word/footer3.xml><?xml version="1.0" encoding="utf-8"?>
-<w:ftr xmlns:wpc="http://schemas.microsoft.com/office/word/2010/wordprocessingCanvas" xmlns:cx="http://schemas.microsoft.com/office/drawing/2014/chartex" xmlns:cx1="http://schemas.microsoft.com/office/drawing/2015/9/8/chartex" xmlns:cx2="http://schemas.microsoft.com/office/drawing/2015/10/21/chartex" xmlns:cx3="http://schemas.microsoft.com/office/drawing/2016/5/9/chartex" xmlns:cx4="http://schemas.microsoft.com/office/drawing/2016/5/10/chartex" xmlns:cx5="http://schemas.microsoft.com/office/drawing/2016/5/11/chartex" xmlns:cx6="http://schemas.microsoft.com/office/drawing/2016/5/12/chartex" xmlns:cx7="http://schemas.microsoft.com/office/drawing/2016/5/13/chartex" xmlns:cx8="http://schemas.microsoft.com/office/drawing/2016/5/14/chartex" xmlns:mc="http://schemas.openxmlformats.org/markup-compatibility/2006" xmlns:aink="http://schemas.microsoft.com/office/drawing/2016/ink" xmlns:am3d="http://schemas.microsoft.com/office/drawing/2017/model3d" xmlns:o="urn:schemas-microsoft-com:office:office" xmlns:r="http://schemas.openxmlformats.org/officeDocument/2006/relationships" xmlns:m="http://schemas.openxmlformats.org/officeDocument/2006/math" xmlns:v="urn:schemas-microsoft-com:vml" xmlns:wp14="http://schemas.microsoft.com/office/word/2010/wordprocessingDrawing" xmlns:wp="http://schemas.openxmlformats.org/drawingml/2006/wordprocessingDrawing" xmlns:w10="urn:schemas-microsoft-com:office:word" xmlns:w="http://schemas.openxmlformats.org/wordprocessingml/2006/main" xmlns:w14="http://schemas.microsoft.com/office/word/2010/wordml" xmlns:w15="http://schemas.microsoft.com/office/word/2012/wordml" xmlns:w16cex="http://schemas.microsoft.com/office/word/2018/wordml/cex" xmlns:w16cid="http://schemas.microsoft.com/office/word/2016/wordml/cid" xmlns:w16="http://schemas.microsoft.com/office/word/2018/wordml" xmlns:w16se="http://schemas.microsoft.com/office/word/2015/wordml/symex" xmlns:wpg="http://schemas.microsoft.com/office/word/2010/wordprocessingGroup" xmlns:wpi="http://schemas.microsoft.com/office/word/2010/wordprocessingInk" xmlns:wne="http://schemas.microsoft.com/office/word/2006/wordml" xmlns:wps="http://schemas.microsoft.com/office/word/2010/wordprocessingShape" mc:Ignorable="w14 w15 w16se w16cid w16 w16cex wp14">
-  <w:p>
-    <w:pPr>
-      <w:pStyle w:val="Footer"/>
-    </w:pPr>
-  </w:p>
-</w:ftr>
-</file>
-
 <file path=word/footnotes.xml><?xml version="1.0" encoding="utf-8"?>
 <w:footnotes xmlns:wpc="http://schemas.microsoft.com/office/word/2010/wordprocessingCanvas" xmlns:cx="http://schemas.microsoft.com/office/drawing/2014/chartex" xmlns:cx1="http://schemas.microsoft.com/office/drawing/2015/9/8/chartex" xmlns:cx2="http://schemas.microsoft.com/office/drawing/2015/10/21/chartex" xmlns:cx3="http://schemas.microsoft.com/office/drawing/2016/5/9/chartex" xmlns:cx4="http://schemas.microsoft.com/office/drawing/2016/5/10/chartex" xmlns:cx5="http://schemas.microsoft.com/office/drawing/2016/5/11/chartex" xmlns:cx6="http://schemas.microsoft.com/office/drawing/2016/5/12/chartex" xmlns:cx7="http://schemas.microsoft.com/office/drawing/2016/5/13/chartex" xmlns:cx8="http://schemas.microsoft.com/office/drawing/2016/5/14/chartex" xmlns:mc="http://schemas.openxmlformats.org/markup-compatibility/2006" xmlns:aink="http://schemas.microsoft.com/office/drawing/2016/ink" xmlns:am3d="http://schemas.microsoft.com/office/drawing/2017/model3d" xmlns:o="urn:schemas-microsoft-com:office:office" xmlns:r="http://schemas.openxmlformats.org/officeDocument/2006/relationships" xmlns:m="http://schemas.openxmlformats.org/officeDocument/2006/math" xmlns:v="urn:schemas-microsoft-com:vml" xmlns:wp14="http://schemas.microsoft.com/office/word/2010/wordprocessingDrawing" xmlns:wp="http://schemas.openxmlformats.org/drawingml/2006/wordprocessingDrawing" xmlns:w10="urn:schemas-microsoft-com:office:word" xmlns:w="http://schemas.openxmlformats.org/wordprocessingml/2006/main" xmlns:w14="http://schemas.microsoft.com/office/word/2010/wordml" xmlns:w15="http://schemas.microsoft.com/office/word/2012/wordml" xmlns:w16cex="http://schemas.microsoft.com/office/word/2018/wordml/cex" xmlns:w16cid="http://schemas.microsoft.com/office/word/2016/wordml/cid" xmlns:w16="http://schemas.microsoft.com/office/word/2018/wordml" xmlns:w16se="http://schemas.microsoft.com/office/word/2015/wordml/symex" xmlns:wpg="http://schemas.microsoft.com/office/word/2010/wordprocessingGroup" xmlns:wpi="http://schemas.microsoft.com/office/word/2010/wordprocessingInk" xmlns:wne="http://schemas.microsoft.com/office/word/2006/wordml" xmlns:wps="http://schemas.microsoft.com/office/word/2010/wordprocessingShape" mc:Ignorable="w14 w15 w16se w16cid w16 w16cex wp14">
   <w:footnote w:type="separator" w:id="-1">
@@ -821,16 +793,6 @@
 </file>
 
 <file path=word/header1.xml><?xml version="1.0" encoding="utf-8"?>
-<w:hdr xmlns:wpc="http://schemas.microsoft.com/office/word/2010/wordprocessingCanvas" xmlns:cx="http://schemas.microsoft.com/office/drawing/2014/chartex" xmlns:cx1="http://schemas.microsoft.com/office/drawing/2015/9/8/chartex" xmlns:cx2="http://schemas.microsoft.com/office/drawing/2015/10/21/chartex" xmlns:cx3="http://schemas.microsoft.com/office/drawing/2016/5/9/chartex" xmlns:cx4="http://schemas.microsoft.com/office/drawing/2016/5/10/chartex" xmlns:cx5="http://schemas.microsoft.com/office/drawing/2016/5/11/chartex" xmlns:cx6="http://schemas.microsoft.com/office/drawing/2016/5/12/chartex" xmlns:cx7="http://schemas.microsoft.com/office/drawing/2016/5/13/chartex" xmlns:cx8="http://schemas.microsoft.com/office/drawing/2016/5/14/chartex" xmlns:mc="http://schemas.openxmlformats.org/markup-compatibility/2006" xmlns:aink="http://schemas.microsoft.com/office/drawing/2016/ink" xmlns:am3d="http://schemas.microsoft.com/office/drawing/2017/model3d" xmlns:o="urn:schemas-microsoft-com:office:office" xmlns:r="http://schemas.openxmlformats.org/officeDocument/2006/relationships" xmlns:m="http://schemas.openxmlformats.org/officeDocument/2006/math" xmlns:v="urn:schemas-microsoft-com:vml" xmlns:wp14="http://schemas.microsoft.com/office/word/2010/wordprocessingDrawing" xmlns:wp="http://schemas.openxmlformats.org/drawingml/2006/wordprocessingDrawing" xmlns:w10="urn:schemas-microsoft-com:office:word" xmlns:w="http://schemas.openxmlformats.org/wordprocessingml/2006/main" xmlns:w14="http://schemas.microsoft.com/office/word/2010/wordml" xmlns:w15="http://schemas.microsoft.com/office/word/2012/wordml" xmlns:w16cex="http://schemas.microsoft.com/office/word/2018/wordml/cex" xmlns:w16cid="http://schemas.microsoft.com/office/word/2016/wordml/cid" xmlns:w16="http://schemas.microsoft.com/office/word/2018/wordml" xmlns:w16se="http://schemas.microsoft.com/office/word/2015/wordml/symex" xmlns:wpg="http://schemas.microsoft.com/office/word/2010/wordprocessingGroup" xmlns:wpi="http://schemas.microsoft.com/office/word/2010/wordprocessingInk" xmlns:wne="http://schemas.microsoft.com/office/word/2006/wordml" xmlns:wps="http://schemas.microsoft.com/office/word/2010/wordprocessingShape" mc:Ignorable="w14 w15 w16se w16cid w16 w16cex wp14">
-  <w:p>
-    <w:pPr>
-      <w:pStyle w:val="Header"/>
-    </w:pPr>
-  </w:p>
-</w:hdr>
-</file>
-
-<file path=word/header2.xml><?xml version="1.0" encoding="utf-8"?>
 <w:hdr xmlns:wpc="http://schemas.microsoft.com/office/word/2010/wordprocessingCanvas" xmlns:cx="http://schemas.microsoft.com/office/drawing/2014/chartex" xmlns:cx1="http://schemas.microsoft.com/office/drawing/2015/9/8/chartex" xmlns:cx2="http://schemas.microsoft.com/office/drawing/2015/10/21/chartex" xmlns:cx3="http://schemas.microsoft.com/office/drawing/2016/5/9/chartex" xmlns:cx4="http://schemas.microsoft.com/office/drawing/2016/5/10/chartex" xmlns:cx5="http://schemas.microsoft.com/office/drawing/2016/5/11/chartex" xmlns:cx6="http://schemas.microsoft.com/office/drawing/2016/5/12/chartex" xmlns:cx7="http://schemas.microsoft.com/office/drawing/2016/5/13/chartex" xmlns:cx8="http://schemas.microsoft.com/office/drawing/2016/5/14/chartex" xmlns:mc="http://schemas.openxmlformats.org/markup-compatibility/2006" xmlns:aink="http://schemas.microsoft.com/office/drawing/2016/ink" xmlns:am3d="http://schemas.microsoft.com/office/drawing/2017/model3d" xmlns:o="urn:schemas-microsoft-com:office:office" xmlns:r="http://schemas.openxmlformats.org/officeDocument/2006/relationships" xmlns:m="http://schemas.openxmlformats.org/officeDocument/2006/math" xmlns:v="urn:schemas-microsoft-com:vml" xmlns:wp14="http://schemas.microsoft.com/office/word/2010/wordprocessingDrawing" xmlns:wp="http://schemas.openxmlformats.org/drawingml/2006/wordprocessingDrawing" xmlns:w10="urn:schemas-microsoft-com:office:word" xmlns:w="http://schemas.openxmlformats.org/wordprocessingml/2006/main" xmlns:w14="http://schemas.microsoft.com/office/word/2010/wordml" xmlns:w15="http://schemas.microsoft.com/office/word/2012/wordml" xmlns:w16cex="http://schemas.microsoft.com/office/word/2018/wordml/cex" xmlns:w16cid="http://schemas.microsoft.com/office/word/2016/wordml/cid" xmlns:w16="http://schemas.microsoft.com/office/word/2018/wordml" xmlns:w16se="http://schemas.microsoft.com/office/word/2015/wordml/symex" xmlns:wpg="http://schemas.microsoft.com/office/word/2010/wordprocessingGroup" xmlns:wpi="http://schemas.microsoft.com/office/word/2010/wordprocessingInk" xmlns:wne="http://schemas.microsoft.com/office/word/2006/wordml" xmlns:wps="http://schemas.microsoft.com/office/word/2010/wordprocessingShape" mc:Ignorable="w14 w15 w16se w16cid w16 w16cex wp14">
   <w:p>
     <w:pPr>
@@ -1023,6 +985,16 @@
         <w:sz w:val="24"/>
         <w:szCs w:val="24"/>
       </w:rPr>
+      <w:t>_desa</w:t>
+    </w:r>
+    <w:r>
+      <w:rPr>
+        <w:rFonts w:ascii="Times New Roman" w:hAnsi="Times New Roman" w:cs="Times New Roman"/>
+        <w:b/>
+        <w:bCs/>
+        <w:sz w:val="24"/>
+        <w:szCs w:val="24"/>
+      </w:rPr>
       <w:t>}</w:t>
     </w:r>
   </w:p>
@@ -1185,7 +1157,7 @@
         </mc:Choice>
         <mc:Fallback>
           <w:pict>
-            <v:line w14:anchorId="1C2C5185" id="Straight Connector 3" o:spid="_x0000_s1026" style="position:absolute;z-index:251658752;visibility:visible;mso-wrap-style:square;mso-wrap-distance-left:9pt;mso-wrap-distance-top:0;mso-wrap-distance-right:9pt;mso-wrap-distance-bottom:0;mso-position-horizontal:absolute;mso-position-horizontal-relative:text;mso-position-vertical:absolute;mso-position-vertical-relative:text" from="-31.5pt,6.35pt" to="504.75pt,7.1pt" o:gfxdata="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" strokecolor="#4579b8 [3044]"/>
+            <v:line w14:anchorId="2418E24E" id="Straight Connector 3" o:spid="_x0000_s1026" style="position:absolute;z-index:251658752;visibility:visible;mso-wrap-style:square;mso-wrap-distance-left:9pt;mso-wrap-distance-top:0;mso-wrap-distance-right:9pt;mso-wrap-distance-bottom:0;mso-position-horizontal:absolute;mso-position-horizontal-relative:text;mso-position-vertical:absolute;mso-position-vertical-relative:text" from="-31.5pt,6.35pt" to="504.75pt,7.1pt" o:gfxdata="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" strokecolor="#4579b8 [3044]"/>
           </w:pict>
         </mc:Fallback>
       </mc:AlternateContent>
@@ -1251,7 +1223,7 @@
         </mc:Choice>
         <mc:Fallback>
           <w:pict>
-            <v:line w14:anchorId="143D52C6" id="Straight Connector 2" o:spid="_x0000_s1026" style="position:absolute;z-index:251655680;visibility:visible;mso-wrap-style:square;mso-wrap-distance-left:9pt;mso-wrap-distance-top:0;mso-wrap-distance-right:9pt;mso-wrap-distance-bottom:0;mso-position-horizontal:absolute;mso-position-horizontal-relative:text;mso-position-vertical:absolute;mso-position-vertical-relative:text" from="-31.5pt,4.1pt" to="504.75pt,4.85pt" o:gfxdata="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" strokecolor="#4579b8 [3044]"/>
+            <v:line w14:anchorId="2F17C6F2" id="Straight Connector 2" o:spid="_x0000_s1026" style="position:absolute;z-index:251655680;visibility:visible;mso-wrap-style:square;mso-wrap-distance-left:9pt;mso-wrap-distance-top:0;mso-wrap-distance-right:9pt;mso-wrap-distance-bottom:0;mso-position-horizontal:absolute;mso-position-horizontal-relative:text;mso-position-vertical:absolute;mso-position-vertical-relative:text" from="-31.5pt,4.1pt" to="504.75pt,4.85pt" o:gfxdata="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" strokecolor="#4579b8 [3044]"/>
           </w:pict>
         </mc:Fallback>
       </mc:AlternateContent>
@@ -1267,16 +1239,6 @@
         <w:sz w:val="24"/>
         <w:szCs w:val="24"/>
       </w:rPr>
-    </w:pPr>
-  </w:p>
-</w:hdr>
-</file>
-
-<file path=word/header3.xml><?xml version="1.0" encoding="utf-8"?>
-<w:hdr xmlns:wpc="http://schemas.microsoft.com/office/word/2010/wordprocessingCanvas" xmlns:cx="http://schemas.microsoft.com/office/drawing/2014/chartex" xmlns:cx1="http://schemas.microsoft.com/office/drawing/2015/9/8/chartex" xmlns:cx2="http://schemas.microsoft.com/office/drawing/2015/10/21/chartex" xmlns:cx3="http://schemas.microsoft.com/office/drawing/2016/5/9/chartex" xmlns:cx4="http://schemas.microsoft.com/office/drawing/2016/5/10/chartex" xmlns:cx5="http://schemas.microsoft.com/office/drawing/2016/5/11/chartex" xmlns:cx6="http://schemas.microsoft.com/office/drawing/2016/5/12/chartex" xmlns:cx7="http://schemas.microsoft.com/office/drawing/2016/5/13/chartex" xmlns:cx8="http://schemas.microsoft.com/office/drawing/2016/5/14/chartex" xmlns:mc="http://schemas.openxmlformats.org/markup-compatibility/2006" xmlns:aink="http://schemas.microsoft.com/office/drawing/2016/ink" xmlns:am3d="http://schemas.microsoft.com/office/drawing/2017/model3d" xmlns:o="urn:schemas-microsoft-com:office:office" xmlns:r="http://schemas.openxmlformats.org/officeDocument/2006/relationships" xmlns:m="http://schemas.openxmlformats.org/officeDocument/2006/math" xmlns:v="urn:schemas-microsoft-com:vml" xmlns:wp14="http://schemas.microsoft.com/office/word/2010/wordprocessingDrawing" xmlns:wp="http://schemas.openxmlformats.org/drawingml/2006/wordprocessingDrawing" xmlns:w10="urn:schemas-microsoft-com:office:word" xmlns:w="http://schemas.openxmlformats.org/wordprocessingml/2006/main" xmlns:w14="http://schemas.microsoft.com/office/word/2010/wordml" xmlns:w15="http://schemas.microsoft.com/office/word/2012/wordml" xmlns:w16cex="http://schemas.microsoft.com/office/word/2018/wordml/cex" xmlns:w16cid="http://schemas.microsoft.com/office/word/2016/wordml/cid" xmlns:w16="http://schemas.microsoft.com/office/word/2018/wordml" xmlns:w16se="http://schemas.microsoft.com/office/word/2015/wordml/symex" xmlns:wpg="http://schemas.microsoft.com/office/word/2010/wordprocessingGroup" xmlns:wpi="http://schemas.microsoft.com/office/word/2010/wordprocessingInk" xmlns:wne="http://schemas.microsoft.com/office/word/2006/wordml" xmlns:wps="http://schemas.microsoft.com/office/word/2010/wordprocessingShape" mc:Ignorable="w14 w15 w16se w16cid w16 w16cex wp14">
-  <w:p>
-    <w:pPr>
-      <w:pStyle w:val="Header"/>
     </w:pPr>
   </w:p>
 </w:hdr>

</xml_diff>

<commit_message>
fix nip surat tanah
</commit_message>
<xml_diff>
--- a/frontend/src/dashboard/cetak-surat/document/kepemilikantanah.docx
+++ b/frontend/src/dashboard/cetak-surat/document/kepemilikantanah.docx
@@ -1047,6 +1047,80 @@
           <w:sz w:val="24"/>
         </w:rPr>
         <w:t>{kepala_desa}</w:t>
+      </w:r>
+    </w:p>
+    <w:p>
+      <w:pPr>
+        <w:spacing w:after="120"/>
+        <w:ind w:left="288"/>
+        <w:rPr>
+          <w:rFonts w:ascii="Times New Roman" w:hAnsi="Times New Roman" w:cs="Times New Roman"/>
+          <w:sz w:val="24"/>
+        </w:rPr>
+      </w:pPr>
+      <w:r>
+        <w:rPr>
+          <w:rFonts w:ascii="Times New Roman" w:hAnsi="Times New Roman" w:cs="Times New Roman"/>
+          <w:sz w:val="24"/>
+        </w:rPr>
+        <w:tab/>
+      </w:r>
+      <w:r>
+        <w:rPr>
+          <w:rFonts w:ascii="Times New Roman" w:hAnsi="Times New Roman" w:cs="Times New Roman"/>
+          <w:sz w:val="24"/>
+        </w:rPr>
+        <w:tab/>
+      </w:r>
+      <w:r>
+        <w:rPr>
+          <w:rFonts w:ascii="Times New Roman" w:hAnsi="Times New Roman" w:cs="Times New Roman"/>
+          <w:sz w:val="24"/>
+        </w:rPr>
+        <w:tab/>
+      </w:r>
+      <w:r>
+        <w:rPr>
+          <w:rFonts w:ascii="Times New Roman" w:hAnsi="Times New Roman" w:cs="Times New Roman"/>
+          <w:sz w:val="24"/>
+        </w:rPr>
+        <w:tab/>
+      </w:r>
+      <w:r>
+        <w:rPr>
+          <w:rFonts w:ascii="Times New Roman" w:hAnsi="Times New Roman" w:cs="Times New Roman"/>
+          <w:sz w:val="24"/>
+        </w:rPr>
+        <w:tab/>
+      </w:r>
+      <w:r>
+        <w:rPr>
+          <w:rFonts w:ascii="Times New Roman" w:hAnsi="Times New Roman" w:cs="Times New Roman"/>
+          <w:sz w:val="24"/>
+        </w:rPr>
+        <w:tab/>
+      </w:r>
+      <w:r>
+        <w:rPr>
+          <w:rFonts w:ascii="Times New Roman" w:hAnsi="Times New Roman" w:cs="Times New Roman"/>
+          <w:sz w:val="24"/>
+        </w:rPr>
+        <w:tab/>
+      </w:r>
+      <w:r>
+        <w:rPr>
+          <w:rFonts w:ascii="Times New Roman" w:hAnsi="Times New Roman" w:cs="Times New Roman"/>
+          <w:sz w:val="24"/>
+        </w:rPr>
+        <w:tab/>
+      </w:r>
+      <w:r>
+        <w:rPr>
+          <w:rFonts w:ascii="Times New Roman" w:hAnsi="Times New Roman" w:cs="Times New Roman"/>
+          <w:sz w:val="24"/>
+        </w:rPr>
+        <w:tab/>
+        <w:t>{nip}</w:t>
       </w:r>
     </w:p>
     <w:p>
@@ -1726,7 +1800,7 @@
         </mc:Choice>
         <mc:Fallback>
           <w:pict>
-            <v:line w14:anchorId="48D5AA15" id="Straight Connector 1" o:spid="_x0000_s1026" style="position:absolute;z-index:251662336;visibility:visible;mso-wrap-style:square;mso-width-percent:0;mso-height-percent:0;mso-wrap-distance-left:9pt;mso-wrap-distance-top:0;mso-wrap-distance-right:9pt;mso-wrap-distance-bottom:0;mso-position-horizontal:absolute;mso-position-horizontal-relative:text;mso-position-vertical:absolute;mso-position-vertical-relative:text;mso-width-percent:0;mso-height-percent:0;mso-width-relative:margin;mso-height-relative:margin" from="-30pt,12pt" to="495pt,12pt" o:gfxdata="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" strokecolor="black [3213]" strokeweight="6.25pt">
+            <v:line w14:anchorId="6446580F" id="Straight Connector 1" o:spid="_x0000_s1026" style="position:absolute;z-index:251662336;visibility:visible;mso-wrap-style:square;mso-width-percent:0;mso-height-percent:0;mso-wrap-distance-left:9pt;mso-wrap-distance-top:0;mso-wrap-distance-right:9pt;mso-wrap-distance-bottom:0;mso-position-horizontal:absolute;mso-position-horizontal-relative:text;mso-position-vertical:absolute;mso-position-vertical-relative:text;mso-width-percent:0;mso-height-percent:0;mso-width-relative:margin;mso-height-relative:margin" from="-30pt,12pt" to="495pt,12pt" o:gfxdata="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" strokecolor="black [3213]" strokeweight="6.25pt">
               <v:stroke linestyle="thinThick"/>
             </v:line>
           </w:pict>

</xml_diff>